<commit_message>
Add pdf for developer
</commit_message>
<xml_diff>
--- a/Android_SDK/MiCOMqtt/mqtt2.0/MicoMqtt_SDK_2.0.docx
+++ b/Android_SDK/MiCOMqtt/mqtt2.0/MicoMqtt_SDK_2.0.docx
@@ -3659,7 +3659,7 @@
         <w:adjustRightInd w:val="0"/>
         <w:jc w:val="left"/>
         <w:rPr>
-          <w:rFonts w:ascii="微软雅黑" w:eastAsia="微软雅黑" w:hAnsi="微软雅黑" w:cs="Consolas" w:hint="eastAsia"/>
+          <w:rFonts w:ascii="微软雅黑" w:eastAsia="微软雅黑" w:hAnsi="微软雅黑" w:cs="Consolas"/>
           <w:kern w:val="0"/>
           <w:szCs w:val="21"/>
         </w:rPr>
@@ -3719,7 +3719,7 @@
         <w:adjustRightInd w:val="0"/>
         <w:jc w:val="left"/>
         <w:rPr>
-          <w:rFonts w:ascii="微软雅黑" w:eastAsia="微软雅黑" w:hAnsi="微软雅黑" w:cs="Consolas" w:hint="eastAsia"/>
+          <w:rFonts w:ascii="微软雅黑" w:eastAsia="微软雅黑" w:hAnsi="微软雅黑" w:cs="Consolas"/>
           <w:color w:val="3F5FBF"/>
           <w:kern w:val="0"/>
           <w:szCs w:val="21"/>
@@ -4090,7 +4090,7 @@
         <w:adjustRightInd w:val="0"/>
         <w:jc w:val="left"/>
         <w:rPr>
-          <w:rFonts w:ascii="微软雅黑" w:eastAsia="微软雅黑" w:hAnsi="微软雅黑" w:cs="Consolas" w:hint="eastAsia"/>
+          <w:rFonts w:ascii="微软雅黑" w:eastAsia="微软雅黑" w:hAnsi="微软雅黑" w:cs="Consolas"/>
           <w:color w:val="000000"/>
           <w:kern w:val="0"/>
           <w:sz w:val="24"/>
@@ -4281,7 +4281,7 @@
     <w:p>
       <w:pPr>
         <w:rPr>
-          <w:rFonts w:ascii="微软雅黑" w:eastAsia="微软雅黑" w:hAnsi="微软雅黑" w:cs="Consolas" w:hint="eastAsia"/>
+          <w:rFonts w:ascii="微软雅黑" w:eastAsia="微软雅黑" w:hAnsi="微软雅黑" w:cs="Consolas"/>
           <w:b/>
           <w:bCs/>
           <w:color w:val="7F0055"/>
@@ -4403,7 +4403,7 @@
     <w:p>
       <w:pPr>
         <w:rPr>
-          <w:rFonts w:ascii="微软雅黑" w:eastAsia="微软雅黑" w:hAnsi="微软雅黑" w:cs="Consolas" w:hint="eastAsia"/>
+          <w:rFonts w:ascii="微软雅黑" w:eastAsia="微软雅黑" w:hAnsi="微软雅黑" w:cs="Consolas"/>
           <w:color w:val="000000"/>
           <w:kern w:val="0"/>
           <w:sz w:val="24"/>
@@ -4709,37 +4709,87 @@
         <w:adjustRightInd w:val="0"/>
         <w:jc w:val="left"/>
         <w:rPr>
+          <w:rFonts w:ascii="微软雅黑" w:eastAsia="微软雅黑" w:hAnsi="微软雅黑" w:cs="Consolas"/>
+          <w:color w:val="000000"/>
+          <w:kern w:val="0"/>
+          <w:sz w:val="24"/>
+          <w:szCs w:val="24"/>
+        </w:rPr>
+      </w:pPr>
+      <w:r>
+        <w:rPr>
+          <w:rFonts w:ascii="微软雅黑" w:eastAsia="微软雅黑" w:hAnsi="微软雅黑" w:cs="Consolas"/>
+          <w:color w:val="000000"/>
+          <w:kern w:val="0"/>
+          <w:sz w:val="24"/>
+          <w:szCs w:val="24"/>
+        </w:rPr>
+        <w:t>String clientID =</w:t>
+      </w:r>
+      <w:r>
+        <w:rPr>
+          <w:rFonts w:ascii="微软雅黑" w:eastAsia="微软雅黑" w:hAnsi="微软雅黑" w:cs="Consolas"/>
+          <w:color w:val="2A00FF"/>
+          <w:kern w:val="0"/>
+          <w:sz w:val="24"/>
+          <w:szCs w:val="24"/>
+        </w:rPr>
+        <w:t xml:space="preserve"> </w:t>
+      </w:r>
+      <w:r>
+        <w:rPr>
+          <w:rFonts w:ascii="微软雅黑" w:eastAsia="微软雅黑" w:hAnsi="微软雅黑" w:cs="Consolas"/>
+          <w:color w:val="2A00FF"/>
+          <w:kern w:val="0"/>
+          <w:sz w:val="24"/>
+          <w:szCs w:val="24"/>
+        </w:rPr>
+        <w:t>"</w:t>
+      </w:r>
+      <w:r>
+        <w:rPr>
           <w:rFonts w:ascii="微软雅黑" w:eastAsia="微软雅黑" w:hAnsi="微软雅黑" w:cs="Consolas" w:hint="eastAsia"/>
-          <w:color w:val="000000"/>
-          <w:kern w:val="0"/>
-          <w:sz w:val="24"/>
-          <w:szCs w:val="24"/>
-        </w:rPr>
-      </w:pPr>
-      <w:r>
-        <w:rPr>
-          <w:rFonts w:ascii="微软雅黑" w:eastAsia="微软雅黑" w:hAnsi="微软雅黑" w:cs="Consolas"/>
-          <w:color w:val="000000"/>
-          <w:kern w:val="0"/>
-          <w:sz w:val="24"/>
-          <w:szCs w:val="24"/>
-        </w:rPr>
-        <w:t xml:space="preserve">String clientID = </w:t>
-      </w:r>
-      <w:r>
-        <w:rPr>
-          <w:rFonts w:ascii="微软雅黑" w:eastAsia="微软雅黑" w:hAnsi="微软雅黑" w:cs="Consolas"/>
           <w:color w:val="2A00FF"/>
           <w:kern w:val="0"/>
           <w:sz w:val="24"/>
           <w:szCs w:val="24"/>
         </w:rPr>
-        <w:t>"clientId-rocke000222"</w:t>
-      </w:r>
-      <w:r>
-        <w:rPr>
-          <w:rFonts w:ascii="微软雅黑" w:eastAsia="微软雅黑" w:hAnsi="微软雅黑" w:cs="Consolas"/>
-          <w:color w:val="000000"/>
+        <w:t xml:space="preserve"> v1-app</w:t>
+      </w:r>
+      <w:r>
+        <w:rPr>
+          <w:rFonts w:ascii="微软雅黑" w:eastAsia="微软雅黑" w:hAnsi="微软雅黑" w:cs="Consolas"/>
+          <w:color w:val="2A00FF"/>
+          <w:kern w:val="0"/>
+          <w:sz w:val="24"/>
+          <w:szCs w:val="24"/>
+        </w:rPr>
+        <w:t>-ro0222</w:t>
+      </w:r>
+      <w:r>
+        <w:rPr>
+          <w:rFonts w:ascii="微软雅黑" w:eastAsia="微软雅黑" w:hAnsi="微软雅黑" w:cs="Consolas" w:hint="eastAsia"/>
+          <w:color w:val="2A00FF"/>
+          <w:kern w:val="0"/>
+          <w:sz w:val="24"/>
+          <w:szCs w:val="24"/>
+        </w:rPr>
+        <w:t>er99ss</w:t>
+      </w:r>
+      <w:r>
+        <w:rPr>
+          <w:rFonts w:ascii="微软雅黑" w:eastAsia="微软雅黑" w:hAnsi="微软雅黑" w:cs="Consolas"/>
+          <w:color w:val="2A00FF"/>
+          <w:kern w:val="0"/>
+          <w:sz w:val="24"/>
+          <w:szCs w:val="24"/>
+        </w:rPr>
+        <w:t>"</w:t>
+      </w:r>
+      <w:r>
+        <w:rPr>
+          <w:rFonts w:ascii="微软雅黑" w:eastAsia="微软雅黑" w:hAnsi="微软雅黑" w:cs="Consolas"/>
+          <w:color w:val="2A00FF"/>
           <w:kern w:val="0"/>
           <w:sz w:val="24"/>
           <w:szCs w:val="24"/>
@@ -4754,7 +4804,7 @@
         <w:adjustRightInd w:val="0"/>
         <w:jc w:val="left"/>
         <w:rPr>
-          <w:rFonts w:ascii="微软雅黑" w:eastAsia="微软雅黑" w:hAnsi="微软雅黑" w:cs="Consolas" w:hint="eastAsia"/>
+          <w:rFonts w:ascii="微软雅黑" w:eastAsia="微软雅黑" w:hAnsi="微软雅黑" w:cs="Consolas"/>
           <w:color w:val="000000"/>
           <w:kern w:val="0"/>
           <w:sz w:val="24"/>
@@ -5504,7 +5554,7 @@
     <w:p>
       <w:pPr>
         <w:rPr>
-          <w:rFonts w:ascii="微软雅黑" w:eastAsia="微软雅黑" w:hAnsi="微软雅黑" w:cs="Consolas" w:hint="eastAsia"/>
+          <w:rFonts w:ascii="微软雅黑" w:eastAsia="微软雅黑" w:hAnsi="微软雅黑" w:cs="Consolas"/>
           <w:i/>
           <w:iCs/>
           <w:color w:val="0000C0"/>
@@ -6168,7 +6218,7 @@
         <w:adjustRightInd w:val="0"/>
         <w:jc w:val="left"/>
         <w:rPr>
-          <w:rFonts w:ascii="微软雅黑" w:eastAsia="微软雅黑" w:hAnsi="微软雅黑" w:cs="Consolas" w:hint="eastAsia"/>
+          <w:rFonts w:ascii="微软雅黑" w:eastAsia="微软雅黑" w:hAnsi="微软雅黑" w:cs="Consolas"/>
           <w:color w:val="000000"/>
           <w:kern w:val="0"/>
           <w:sz w:val="24"/>
@@ -6529,7 +6579,7 @@
         <w:adjustRightInd w:val="0"/>
         <w:jc w:val="left"/>
         <w:rPr>
-          <w:rFonts w:ascii="微软雅黑" w:eastAsia="微软雅黑" w:hAnsi="微软雅黑" w:cs="Consolas" w:hint="eastAsia"/>
+          <w:rFonts w:ascii="微软雅黑" w:eastAsia="微软雅黑" w:hAnsi="微软雅黑" w:cs="Consolas"/>
           <w:color w:val="000000"/>
           <w:kern w:val="0"/>
           <w:sz w:val="24"/>
@@ -6640,7 +6690,7 @@
         <w:adjustRightInd w:val="0"/>
         <w:jc w:val="left"/>
         <w:rPr>
-          <w:rFonts w:ascii="微软雅黑" w:eastAsia="微软雅黑" w:hAnsi="微软雅黑" w:cs="Consolas" w:hint="eastAsia"/>
+          <w:rFonts w:ascii="微软雅黑" w:eastAsia="微软雅黑" w:hAnsi="微软雅黑" w:cs="Consolas"/>
           <w:color w:val="3F5FBF"/>
           <w:kern w:val="0"/>
           <w:szCs w:val="21"/>
@@ -6693,7 +6743,7 @@
         <w:ind w:firstLine="420"/>
         <w:jc w:val="left"/>
         <w:rPr>
-          <w:rFonts w:ascii="微软雅黑" w:eastAsia="微软雅黑" w:hAnsi="微软雅黑" w:cs="Consolas" w:hint="eastAsia"/>
+          <w:rFonts w:ascii="微软雅黑" w:eastAsia="微软雅黑" w:hAnsi="微软雅黑" w:cs="Consolas"/>
           <w:color w:val="3F5FBF"/>
           <w:kern w:val="0"/>
           <w:szCs w:val="21"/>
@@ -6978,7 +7028,7 @@
         <w:adjustRightInd w:val="0"/>
         <w:jc w:val="left"/>
         <w:rPr>
-          <w:rFonts w:ascii="微软雅黑" w:eastAsia="微软雅黑" w:hAnsi="微软雅黑" w:cs="Consolas" w:hint="eastAsia"/>
+          <w:rFonts w:ascii="微软雅黑" w:eastAsia="微软雅黑" w:hAnsi="微软雅黑" w:cs="Consolas"/>
           <w:color w:val="000000"/>
           <w:kern w:val="0"/>
           <w:sz w:val="24"/>
@@ -7337,7 +7387,7 @@
         <w:adjustRightInd w:val="0"/>
         <w:jc w:val="left"/>
         <w:rPr>
-          <w:rFonts w:ascii="微软雅黑" w:eastAsia="微软雅黑" w:hAnsi="微软雅黑" w:cs="Consolas" w:hint="eastAsia"/>
+          <w:rFonts w:ascii="微软雅黑" w:eastAsia="微软雅黑" w:hAnsi="微软雅黑" w:cs="Consolas"/>
           <w:color w:val="000000"/>
           <w:kern w:val="0"/>
           <w:sz w:val="24"/>
@@ -7353,7 +7403,7 @@
           <w:numId w:val="2"/>
         </w:numPr>
         <w:rPr>
-          <w:rFonts w:ascii="微软雅黑" w:hAnsi="微软雅黑" w:hint="eastAsia"/>
+          <w:rFonts w:ascii="微软雅黑" w:hAnsi="微软雅黑"/>
         </w:rPr>
       </w:pPr>
       <w:bookmarkStart w:id="29" w:name="_Toc428536010"/>
@@ -7373,7 +7423,7 @@
         <w:ind w:firstLine="420"/>
         <w:jc w:val="left"/>
         <w:rPr>
-          <w:rFonts w:ascii="微软雅黑" w:eastAsia="微软雅黑" w:hAnsi="微软雅黑" w:cs="Consolas" w:hint="eastAsia"/>
+          <w:rFonts w:ascii="微软雅黑" w:eastAsia="微软雅黑" w:hAnsi="微软雅黑" w:cs="Consolas"/>
           <w:color w:val="000000"/>
           <w:kern w:val="0"/>
           <w:sz w:val="24"/>
@@ -7484,7 +7534,7 @@
         <w:ind w:firstLineChars="0"/>
         <w:jc w:val="left"/>
         <w:rPr>
-          <w:rFonts w:ascii="微软雅黑" w:eastAsia="微软雅黑" w:hAnsi="微软雅黑" w:cs="Consolas" w:hint="eastAsia"/>
+          <w:rFonts w:ascii="微软雅黑" w:eastAsia="微软雅黑" w:hAnsi="微软雅黑" w:cs="Consolas"/>
           <w:color w:val="000000"/>
           <w:kern w:val="0"/>
           <w:sz w:val="24"/>
@@ -7525,7 +7575,7 @@
         <w:ind w:firstLineChars="0"/>
         <w:jc w:val="left"/>
         <w:rPr>
-          <w:rFonts w:ascii="微软雅黑" w:eastAsia="微软雅黑" w:hAnsi="微软雅黑" w:cs="Consolas" w:hint="eastAsia"/>
+          <w:rFonts w:ascii="微软雅黑" w:eastAsia="微软雅黑" w:hAnsi="微软雅黑" w:cs="Consolas"/>
           <w:color w:val="000000"/>
           <w:kern w:val="0"/>
           <w:sz w:val="24"/>
@@ -7576,7 +7626,7 @@
         <w:ind w:firstLineChars="0"/>
         <w:jc w:val="left"/>
         <w:rPr>
-          <w:rFonts w:ascii="微软雅黑" w:eastAsia="微软雅黑" w:hAnsi="微软雅黑" w:cs="Consolas" w:hint="eastAsia"/>
+          <w:rFonts w:ascii="微软雅黑" w:eastAsia="微软雅黑" w:hAnsi="微软雅黑" w:cs="Consolas"/>
           <w:color w:val="000000"/>
           <w:kern w:val="0"/>
           <w:sz w:val="24"/>
@@ -7616,7 +7666,7 @@
         <w:ind w:firstLineChars="0"/>
         <w:jc w:val="left"/>
         <w:rPr>
-          <w:rFonts w:ascii="微软雅黑" w:eastAsia="微软雅黑" w:hAnsi="微软雅黑" w:cs="Consolas" w:hint="eastAsia"/>
+          <w:rFonts w:ascii="微软雅黑" w:eastAsia="微软雅黑" w:hAnsi="微软雅黑" w:cs="Consolas"/>
           <w:color w:val="000000"/>
           <w:kern w:val="0"/>
           <w:sz w:val="24"/>
@@ -7666,7 +7716,7 @@
         <w:ind w:firstLineChars="0"/>
         <w:jc w:val="left"/>
         <w:rPr>
-          <w:rFonts w:ascii="微软雅黑" w:eastAsia="微软雅黑" w:hAnsi="微软雅黑" w:cs="Consolas" w:hint="eastAsia"/>
+          <w:rFonts w:ascii="微软雅黑" w:eastAsia="微软雅黑" w:hAnsi="微软雅黑" w:cs="Consolas"/>
           <w:color w:val="000000"/>
           <w:kern w:val="0"/>
           <w:sz w:val="24"/>
@@ -7716,7 +7766,7 @@
         <w:ind w:firstLineChars="0"/>
         <w:jc w:val="left"/>
         <w:rPr>
-          <w:rFonts w:ascii="微软雅黑" w:eastAsia="微软雅黑" w:hAnsi="微软雅黑" w:cs="Consolas" w:hint="eastAsia"/>
+          <w:rFonts w:ascii="微软雅黑" w:eastAsia="微软雅黑" w:hAnsi="微软雅黑" w:cs="Consolas"/>
           <w:color w:val="000000"/>
           <w:kern w:val="0"/>
           <w:sz w:val="24"/>
@@ -7766,7 +7816,7 @@
         <w:ind w:firstLineChars="0"/>
         <w:jc w:val="left"/>
         <w:rPr>
-          <w:rFonts w:ascii="微软雅黑" w:eastAsia="微软雅黑" w:hAnsi="微软雅黑" w:cs="Consolas" w:hint="eastAsia"/>
+          <w:rFonts w:ascii="微软雅黑" w:eastAsia="微软雅黑" w:hAnsi="微软雅黑" w:cs="Consolas"/>
           <w:color w:val="000000"/>
           <w:kern w:val="0"/>
           <w:sz w:val="24"/>
@@ -7816,7 +7866,7 @@
         <w:ind w:firstLineChars="0"/>
         <w:jc w:val="left"/>
         <w:rPr>
-          <w:rFonts w:ascii="微软雅黑" w:eastAsia="微软雅黑" w:hAnsi="微软雅黑" w:cs="Consolas" w:hint="eastAsia"/>
+          <w:rFonts w:ascii="微软雅黑" w:eastAsia="微软雅黑" w:hAnsi="微软雅黑" w:cs="Consolas"/>
           <w:color w:val="000000"/>
           <w:kern w:val="0"/>
           <w:sz w:val="24"/>
@@ -7866,7 +7916,7 @@
         <w:ind w:firstLineChars="0"/>
         <w:jc w:val="left"/>
         <w:rPr>
-          <w:rFonts w:ascii="微软雅黑" w:eastAsia="微软雅黑" w:hAnsi="微软雅黑" w:cs="Consolas" w:hint="eastAsia"/>
+          <w:rFonts w:ascii="微软雅黑" w:eastAsia="微软雅黑" w:hAnsi="微软雅黑" w:cs="Consolas"/>
           <w:color w:val="000000"/>
           <w:kern w:val="0"/>
           <w:sz w:val="24"/>
@@ -7916,7 +7966,7 @@
         <w:ind w:firstLineChars="0"/>
         <w:jc w:val="left"/>
         <w:rPr>
-          <w:rFonts w:ascii="微软雅黑" w:eastAsia="微软雅黑" w:hAnsi="微软雅黑" w:cs="Consolas" w:hint="eastAsia"/>
+          <w:rFonts w:ascii="微软雅黑" w:eastAsia="微软雅黑" w:hAnsi="微软雅黑" w:cs="Consolas"/>
           <w:color w:val="000000"/>
           <w:kern w:val="0"/>
           <w:sz w:val="24"/>
@@ -8041,7 +8091,7 @@
         <w:adjustRightInd w:val="0"/>
         <w:jc w:val="left"/>
         <w:rPr>
-          <w:rFonts w:ascii="微软雅黑" w:eastAsia="微软雅黑" w:hAnsi="微软雅黑" w:cs="Consolas" w:hint="eastAsia"/>
+          <w:rFonts w:ascii="微软雅黑" w:eastAsia="微软雅黑" w:hAnsi="微软雅黑" w:cs="Consolas"/>
           <w:color w:val="000000"/>
           <w:kern w:val="0"/>
           <w:sz w:val="24"/>
@@ -9484,7 +9534,7 @@
   <a:extraClrSchemeLst/>
   <a:extLst>
     <a:ext uri="{05A4C25C-085E-4340-85A3-A5531E510DB2}">
-      <thm15:themeFamily xmlns="" xmlns:thm15="http://schemas.microsoft.com/office/thememl/2012/main" name="Office Theme" id="{62F939B6-93AF-4DB8-9C6B-D6C7DFDC589F}" vid="{4A3C46E8-61CC-4603-A589-7422A47A8E4A}"/>
+      <thm15:themeFamily xmlns:thm15="http://schemas.microsoft.com/office/thememl/2012/main" xmlns="" name="Office Theme" id="{62F939B6-93AF-4DB8-9C6B-D6C7DFDC589F}" vid="{4A3C46E8-61CC-4603-A589-7422A47A8E4A}"/>
     </a:ext>
   </a:extLst>
 </a:theme>

</xml_diff>